<commit_message>
changed setup guide doc
</commit_message>
<xml_diff>
--- a/KT_Beginner_Setup_Guide.docx
+++ b/KT_Beginner_Setup_Guide.docx
@@ -32,40 +32,14 @@
     </w:p>
     <w:p>
       <w:r>
-        <w:t>- https://</w:t>
-      </w:r>
-      <w:proofErr w:type="spellStart"/>
-      <w:r>
-        <w:t>nodejs.org</w:t>
-      </w:r>
-      <w:proofErr w:type="spellEnd"/>
-      <w:r>
-        <w:t>/ko/download/ 에서 Windows Installer (.</w:t>
-      </w:r>
-      <w:proofErr w:type="spellStart"/>
-      <w:r>
-        <w:t>msi</w:t>
-      </w:r>
-      <w:proofErr w:type="spellEnd"/>
-      <w:r>
-        <w:t xml:space="preserve">) </w:t>
-      </w:r>
-      <w:proofErr w:type="spellStart"/>
-      <w:r>
-        <w:t>64bit</w:t>
-      </w:r>
-      <w:proofErr w:type="spellEnd"/>
-      <w:r>
-        <w:t>를 선택하여 다운로드</w:t>
-      </w:r>
-    </w:p>
-    <w:p>
-      <w:pPr>
-        <w:rPr>
-          <w:rFonts w:hint="eastAsia"/>
-        </w:rPr>
-      </w:pPr>
-      <w:r>
+        <w:t>- https://nodejs.org/ko/download/ 에서 Windows Installer (.msi) 64bit를 선택하여 다운로드</w:t>
+      </w:r>
+    </w:p>
+    <w:p>
+      <w:r>
+        <w:rPr>
+          <w:noProof/>
+        </w:rPr>
         <w:drawing>
           <wp:inline distT="0" distB="0" distL="0" distR="0" wp14:anchorId="27021C51" wp14:editId="76F7A04E">
             <wp:extent cx="4951875" cy="3028950"/>
@@ -115,41 +89,12 @@
     </w:p>
     <w:p>
       <w:r>
-        <w:t xml:space="preserve">  - </w:t>
-      </w:r>
-      <w:proofErr w:type="spellStart"/>
-      <w:r>
-        <w:t>명령프롬프트</w:t>
-      </w:r>
-      <w:proofErr w:type="spellEnd"/>
-      <w:r>
-        <w:t>(</w:t>
-      </w:r>
-      <w:proofErr w:type="spellStart"/>
-      <w:r>
-        <w:t>cmd</w:t>
-      </w:r>
-      <w:proofErr w:type="spellEnd"/>
-      <w:r>
-        <w:t xml:space="preserve">) 창을 열어서 node -v 명령을 </w:t>
-      </w:r>
-      <w:proofErr w:type="spellStart"/>
-      <w:r>
-        <w:t>실행해봄</w:t>
-      </w:r>
-      <w:proofErr w:type="spellEnd"/>
-    </w:p>
-    <w:p>
-      <w:r>
-        <w:t xml:space="preserve">  - </w:t>
-      </w:r>
-      <w:proofErr w:type="spellStart"/>
-      <w:r>
-        <w:t>v16.x.x</w:t>
-      </w:r>
-      <w:proofErr w:type="spellEnd"/>
-      <w:r>
-        <w:t xml:space="preserve"> 와 같이 버전 정보가 나오는지 확인함.</w:t>
+        <w:t xml:space="preserve">  - 명령프롬프트(cmd) 창을 열어서 node -v 명령을 실행해봄</w:t>
+      </w:r>
+    </w:p>
+    <w:p>
+      <w:r>
+        <w:t xml:space="preserve">  - v16.x.x 와 같이 버전 정보가 나오는지 확인함.</w:t>
       </w:r>
     </w:p>
     <w:p>
@@ -163,6 +108,9 @@
         <w:t xml:space="preserve">   </w:t>
       </w:r>
       <w:r>
+        <w:rPr>
+          <w:noProof/>
+        </w:rPr>
         <w:drawing>
           <wp:inline distT="0" distB="0" distL="0" distR="0" wp14:anchorId="20335C25" wp14:editId="6D62CCC8">
             <wp:extent cx="3839111" cy="1476581"/>
@@ -233,41 +181,23 @@
     </w:p>
     <w:p>
       <w:r>
-        <w:t>- https://</w:t>
-      </w:r>
-      <w:proofErr w:type="spellStart"/>
-      <w:r>
-        <w:t>code.visualstudio.com</w:t>
-      </w:r>
-      <w:proofErr w:type="spellEnd"/>
-      <w:r>
-        <w:t xml:space="preserve">/download 에서 Windows - User Installer - </w:t>
-      </w:r>
-      <w:proofErr w:type="spellStart"/>
-      <w:r>
-        <w:t>64bit</w:t>
-      </w:r>
-      <w:proofErr w:type="spellEnd"/>
-      <w:r>
-        <w:t xml:space="preserve"> 클릭하여 다운로드</w:t>
-      </w:r>
-    </w:p>
-    <w:p>
-      <w:pPr>
-        <w:rPr>
-          <w:rFonts w:hint="eastAsia"/>
-        </w:rPr>
-      </w:pPr>
-      <w:r>
-        <w:rPr>
-          <w:rFonts w:hint="eastAsia"/>
-        </w:rPr>
-        <w:t xml:space="preserve"> </w:t>
-      </w:r>
-      <w:r>
-        <w:t xml:space="preserve"> </w:t>
-      </w:r>
-      <w:r>
+        <w:t>- https://code.visualstudio.com/download 에서 Windows - User Installer - 64bit 클릭하여 다운로드</w:t>
+      </w:r>
+    </w:p>
+    <w:p>
+      <w:r>
+        <w:rPr>
+          <w:rFonts w:hint="eastAsia"/>
+        </w:rPr>
+        <w:t xml:space="preserve"> </w:t>
+      </w:r>
+      <w:r>
+        <w:t xml:space="preserve"> </w:t>
+      </w:r>
+      <w:r>
+        <w:rPr>
+          <w:noProof/>
+        </w:rPr>
         <w:drawing>
           <wp:inline distT="0" distB="0" distL="0" distR="0" wp14:anchorId="21FC98DA" wp14:editId="459BC73D">
             <wp:extent cx="4648101" cy="2571750"/>
@@ -317,6 +247,9 @@
     </w:p>
     <w:p>
       <w:r>
+        <w:rPr>
+          <w:noProof/>
+        </w:rPr>
         <w:drawing>
           <wp:inline distT="0" distB="0" distL="0" distR="0" wp14:anchorId="34DF8E9A" wp14:editId="0F5E734F">
             <wp:extent cx="3107577" cy="2705100"/>
@@ -354,13 +287,7 @@
         </w:drawing>
       </w:r>
     </w:p>
-    <w:p>
-      <w:pPr>
-        <w:rPr>
-          <w:rFonts w:hint="eastAsia"/>
-        </w:rPr>
-      </w:pPr>
-    </w:p>
+    <w:p/>
     <w:p>
       <w:pPr>
         <w:widowControl/>
@@ -398,13 +325,8 @@
         <w:t>-</w:t>
       </w:r>
       <w:r>
-        <w:t xml:space="preserve"> </w:t>
-      </w:r>
-      <w:proofErr w:type="spellStart"/>
-      <w:r>
-        <w:t>VSCode</w:t>
-      </w:r>
-      <w:proofErr w:type="spellEnd"/>
+        <w:t xml:space="preserve"> VSCode</w:t>
+      </w:r>
       <w:r>
         <w:rPr>
           <w:rFonts w:hint="eastAsia"/>
@@ -448,23 +370,10 @@
     </w:p>
     <w:p>
       <w:r>
-        <w:t xml:space="preserve">  * Live </w:t>
-      </w:r>
-      <w:proofErr w:type="gramStart"/>
-      <w:r>
-        <w:t>Server(</w:t>
-      </w:r>
-      <w:proofErr w:type="gramEnd"/>
-      <w:r>
-        <w:t>Five Server)</w:t>
-      </w:r>
-    </w:p>
-    <w:p>
-      <w:pPr>
-        <w:rPr>
-          <w:rFonts w:hint="eastAsia"/>
-        </w:rPr>
-      </w:pPr>
+        <w:t xml:space="preserve">  * Live Server(Five Server)</w:t>
+      </w:r>
+    </w:p>
+    <w:p>
       <w:r>
         <w:rPr>
           <w:noProof/>
@@ -506,7 +415,6 @@
         </w:drawing>
       </w:r>
     </w:p>
-    <w:p/>
     <w:p>
       <w:pPr>
         <w:widowControl/>
@@ -533,16 +441,16 @@
         <w:rPr>
           <w:rFonts w:hint="eastAsia"/>
         </w:rPr>
-        <w:t>J</w:t>
-      </w:r>
-      <w:r>
-        <w:t xml:space="preserve">ava </w:t>
-      </w:r>
-      <w:r>
-        <w:rPr>
-          <w:rFonts w:hint="eastAsia"/>
-        </w:rPr>
-        <w:t>설치</w:t>
+        <w:t>G</w:t>
+      </w:r>
+      <w:r>
+        <w:t xml:space="preserve">it </w:t>
+      </w:r>
+      <w:r>
+        <w:rPr>
+          <w:rFonts w:hint="eastAsia"/>
+        </w:rPr>
+        <w:t>클라이언트 설치</w:t>
       </w:r>
     </w:p>
     <w:p>
@@ -556,134 +464,37 @@
         <w:t xml:space="preserve"> </w:t>
       </w:r>
       <w:r>
-        <w:t>https://</w:t>
-      </w:r>
-      <w:proofErr w:type="spellStart"/>
-      <w:r>
-        <w:t>www.azul.com</w:t>
-      </w:r>
-      <w:proofErr w:type="spellEnd"/>
-      <w:r>
-        <w:t>/downloads</w:t>
-      </w:r>
-      <w:r>
-        <w:t xml:space="preserve"> </w:t>
-      </w:r>
-      <w:r>
-        <w:rPr>
-          <w:rFonts w:hint="eastAsia"/>
-        </w:rPr>
-        <w:t>사이트로 이동</w:t>
-      </w:r>
-    </w:p>
-    <w:p>
-      <w:r>
-        <w:rPr>
-          <w:rFonts w:hint="eastAsia"/>
-        </w:rPr>
-        <w:t>-</w:t>
-      </w:r>
-      <w:r>
-        <w:t xml:space="preserve"> </w:t>
-      </w:r>
-      <w:r>
-        <w:rPr>
-          <w:rFonts w:hint="eastAsia"/>
-        </w:rPr>
-        <w:t xml:space="preserve">화면에서 </w:t>
-      </w:r>
-      <w:r>
-        <w:t>'</w:t>
-      </w:r>
-      <w:r>
-        <w:t xml:space="preserve"> </w:t>
-      </w:r>
-      <w:r>
-        <w:t>Azul Zulu Builds of OpenJDK</w:t>
-      </w:r>
-      <w:r>
-        <w:t xml:space="preserve">' </w:t>
-      </w:r>
-      <w:r>
-        <w:rPr>
-          <w:rFonts w:hint="eastAsia"/>
-        </w:rPr>
-        <w:t xml:space="preserve">탭 아래의 </w:t>
-      </w:r>
-      <w:r>
-        <w:t xml:space="preserve">'Download Now' </w:t>
-      </w:r>
-      <w:r>
-        <w:rPr>
-          <w:rFonts w:hint="eastAsia"/>
-        </w:rPr>
-        <w:t>버튼 클릭</w:t>
-      </w:r>
-    </w:p>
-    <w:p>
-      <w:r>
-        <w:rPr>
-          <w:rFonts w:hint="eastAsia"/>
-        </w:rPr>
-        <w:t>-</w:t>
-      </w:r>
-      <w:r>
-        <w:t xml:space="preserve"> </w:t>
-      </w:r>
-      <w:r>
-        <w:rPr>
-          <w:rFonts w:hint="eastAsia"/>
-        </w:rPr>
-        <w:t xml:space="preserve">다음 그림과 같이 </w:t>
-      </w:r>
-      <w:r>
-        <w:t xml:space="preserve">select </w:t>
-      </w:r>
-      <w:r>
-        <w:rPr>
-          <w:rFonts w:hint="eastAsia"/>
-        </w:rPr>
-        <w:t>박스를 선택하고</w:t>
-      </w:r>
-      <w:r>
-        <w:t xml:space="preserve"> </w:t>
-      </w:r>
-      <w:proofErr w:type="spellStart"/>
-      <w:r>
-        <w:rPr>
-          <w:rFonts w:hint="eastAsia"/>
-        </w:rPr>
-        <w:t>m</w:t>
-      </w:r>
-      <w:r>
-        <w:t>si</w:t>
-      </w:r>
-      <w:proofErr w:type="spellEnd"/>
-      <w:r>
-        <w:t xml:space="preserve"> </w:t>
-      </w:r>
-      <w:r>
-        <w:rPr>
-          <w:rFonts w:hint="eastAsia"/>
-        </w:rPr>
-        <w:t>설치 파일을 다운로드함.</w:t>
-      </w:r>
-    </w:p>
-    <w:p>
-      <w:pPr>
-        <w:rPr>
-          <w:rFonts w:hint="eastAsia"/>
-        </w:rPr>
-      </w:pPr>
+        <w:t>https://git-scm.com/</w:t>
+      </w:r>
+      <w:r>
+        <w:t xml:space="preserve"> </w:t>
+      </w:r>
+      <w:r>
+        <w:rPr>
+          <w:rFonts w:hint="eastAsia"/>
+        </w:rPr>
+        <w:t xml:space="preserve">사이트에서 </w:t>
+      </w:r>
+      <w:r>
+        <w:t>git</w:t>
+      </w:r>
+      <w:r>
+        <w:rPr>
+          <w:rFonts w:hint="eastAsia"/>
+        </w:rPr>
+        <w:t>클라이언트 설치파일을 다운로드함.</w:t>
+      </w:r>
+    </w:p>
+    <w:p>
       <w:r>
         <w:rPr>
           <w:noProof/>
         </w:rPr>
         <w:drawing>
-          <wp:inline distT="0" distB="0" distL="0" distR="0" wp14:anchorId="2D35D08B" wp14:editId="394B57E8">
-            <wp:extent cx="5731510" cy="2135505"/>
-            <wp:effectExtent l="0" t="0" r="2540" b="0"/>
-            <wp:docPr id="7" name="그림 7"/>
+          <wp:inline distT="0" distB="0" distL="0" distR="0" wp14:anchorId="22C77456" wp14:editId="59808066">
+            <wp:extent cx="4486275" cy="2800318"/>
+            <wp:effectExtent l="0" t="0" r="0" b="635"/>
+            <wp:docPr id="5" name="그림 5"/>
             <wp:cNvGraphicFramePr>
               <a:graphicFrameLocks xmlns:a="http://schemas.openxmlformats.org/drawingml/2006/main" noChangeAspect="1"/>
             </wp:cNvGraphicFramePr>
@@ -703,7 +514,7 @@
                   <pic:spPr>
                     <a:xfrm>
                       <a:off x="0" y="0"/>
-                      <a:ext cx="5731510" cy="2135505"/>
+                      <a:ext cx="4490851" cy="2803175"/>
                     </a:xfrm>
                     <a:prstGeom prst="rect">
                       <a:avLst/>
@@ -730,101 +541,19 @@
         <w:rPr>
           <w:rFonts w:hint="eastAsia"/>
         </w:rPr>
-        <w:t>다운로드 받은 O</w:t>
-      </w:r>
-      <w:r>
-        <w:t xml:space="preserve">pen </w:t>
-      </w:r>
-      <w:proofErr w:type="spellStart"/>
-      <w:r>
-        <w:t>JDK</w:t>
-      </w:r>
-      <w:proofErr w:type="spellEnd"/>
-      <w:r>
-        <w:t xml:space="preserve"> </w:t>
-      </w:r>
-      <w:r>
-        <w:rPr>
-          <w:rFonts w:hint="eastAsia"/>
-        </w:rPr>
-        <w:t>파일을 실행하여 설치</w:t>
-      </w:r>
-    </w:p>
-    <w:p>
-      <w:r>
-        <w:rPr>
-          <w:rFonts w:hint="eastAsia"/>
-        </w:rPr>
-        <w:t>-</w:t>
-      </w:r>
-      <w:r>
-        <w:t xml:space="preserve"> </w:t>
-      </w:r>
-      <w:r>
-        <w:rPr>
-          <w:rFonts w:hint="eastAsia"/>
-        </w:rPr>
-        <w:t xml:space="preserve">모두 기본값으로 설정하고 </w:t>
-      </w:r>
-      <w:r>
-        <w:t>Next, Next</w:t>
-      </w:r>
-      <w:r>
-        <w:rPr>
-          <w:rFonts w:hint="eastAsia"/>
-        </w:rPr>
-        <w:t>를 클릭함.</w:t>
-      </w:r>
-    </w:p>
-    <w:p>
-      <w:r>
-        <w:rPr>
-          <w:rFonts w:hint="eastAsia"/>
-        </w:rPr>
-        <w:t>-</w:t>
-      </w:r>
-      <w:r>
-        <w:t xml:space="preserve"> </w:t>
-      </w:r>
-      <w:r>
-        <w:rPr>
-          <w:rFonts w:hint="eastAsia"/>
-        </w:rPr>
-        <w:t>설치 확인</w:t>
-      </w:r>
-    </w:p>
-    <w:p>
-      <w:r>
-        <w:rPr>
-          <w:rFonts w:hint="eastAsia"/>
-        </w:rPr>
-        <w:t xml:space="preserve"> </w:t>
-      </w:r>
-      <w:r>
-        <w:t xml:space="preserve"> * </w:t>
-      </w:r>
-      <w:proofErr w:type="spellStart"/>
-      <w:r>
-        <w:rPr>
-          <w:rFonts w:hint="eastAsia"/>
-        </w:rPr>
-        <w:t>명령프롬프트</w:t>
-      </w:r>
-      <w:proofErr w:type="spellEnd"/>
-      <w:r>
-        <w:rPr>
-          <w:rFonts w:hint="eastAsia"/>
-        </w:rPr>
-        <w:t xml:space="preserve"> 창을 열고 다음과 같이 </w:t>
-      </w:r>
-      <w:r>
-        <w:t>java --version</w:t>
-      </w:r>
-      <w:r>
-        <w:rPr>
-          <w:rFonts w:hint="eastAsia"/>
-        </w:rPr>
-        <w:t xml:space="preserve"> 명령을 실행하면 </w:t>
+        <w:t>다운로드한 파일을 실행하여 설치 시작</w:t>
+      </w:r>
+      <w:r>
+        <w:t xml:space="preserve">. </w:t>
+      </w:r>
+      <w:r>
+        <w:rPr>
+          <w:rFonts w:hint="eastAsia"/>
+        </w:rPr>
+        <w:t>모두 기본값으로 설정하여 설치</w:t>
+      </w:r>
+      <w:r>
+        <w:t>(next-next-...)</w:t>
       </w:r>
     </w:p>
     <w:p>
@@ -834,38 +563,39 @@
         </w:rPr>
       </w:pPr>
       <w:r>
-        <w:t xml:space="preserve">    </w:t>
-      </w:r>
-      <w:proofErr w:type="spellStart"/>
-      <w:r>
-        <w:t>openjdk</w:t>
-      </w:r>
-      <w:proofErr w:type="spellEnd"/>
-      <w:r>
-        <w:t xml:space="preserve"> </w:t>
-      </w:r>
-      <w:proofErr w:type="spellStart"/>
-      <w:r>
-        <w:t>17.x.x</w:t>
-      </w:r>
-      <w:proofErr w:type="spellEnd"/>
-      <w:r>
-        <w:t xml:space="preserve"> </w:t>
-      </w:r>
-      <w:r>
-        <w:rPr>
-          <w:rFonts w:hint="eastAsia"/>
-        </w:rPr>
-        <w:t>이 나타나야 함</w:t>
-      </w:r>
-    </w:p>
-    <w:p>
-      <w:r>
+        <w:t xml:space="preserve">- </w:t>
+      </w:r>
+      <w:r>
+        <w:rPr>
+          <w:rFonts w:hint="eastAsia"/>
+        </w:rPr>
+        <w:t>설치 후 명령프롬프트를 열어서 다음 명령어를 실행해봄.</w:t>
+      </w:r>
+      <w:r>
+        <w:t xml:space="preserve"> </w:t>
+      </w:r>
+      <w:r>
+        <w:rPr>
+          <w:rFonts w:hint="eastAsia"/>
+        </w:rPr>
+        <w:t>그림과 같이 버전 정보가 나타나면 정상실행</w:t>
+      </w:r>
+    </w:p>
+    <w:p>
+      <w:pPr>
+        <w:rPr>
+          <w:rFonts w:hint="eastAsia"/>
+        </w:rPr>
+      </w:pPr>
+      <w:r>
+        <w:rPr>
+          <w:noProof/>
+        </w:rPr>
         <w:drawing>
-          <wp:inline distT="0" distB="0" distL="0" distR="0" wp14:anchorId="16812AE1" wp14:editId="1A6E8C7F">
-            <wp:extent cx="5731510" cy="672465"/>
-            <wp:effectExtent l="0" t="0" r="2540" b="0"/>
-            <wp:docPr id="8" name="그림 8"/>
+          <wp:inline distT="0" distB="0" distL="0" distR="0" wp14:anchorId="65BDF580" wp14:editId="43801999">
+            <wp:extent cx="4247619" cy="1400000"/>
+            <wp:effectExtent l="0" t="0" r="635" b="0"/>
+            <wp:docPr id="11" name="그림 11"/>
             <wp:cNvGraphicFramePr>
               <a:graphicFrameLocks xmlns:a="http://schemas.openxmlformats.org/drawingml/2006/main" noChangeAspect="1"/>
             </wp:cNvGraphicFramePr>
@@ -885,7 +615,7 @@
                   <pic:spPr>
                     <a:xfrm>
                       <a:off x="0" y="0"/>
-                      <a:ext cx="5731510" cy="672465"/>
+                      <a:ext cx="4247619" cy="1400000"/>
                     </a:xfrm>
                     <a:prstGeom prst="rect">
                       <a:avLst/>
@@ -898,7 +628,6 @@
         </w:drawing>
       </w:r>
     </w:p>
-    <w:p/>
     <w:p>
       <w:pPr>
         <w:widowControl/>
@@ -912,9 +641,6 @@
     </w:p>
     <w:p>
       <w:r>
-        <w:rPr>
-          <w:rFonts w:hint="eastAsia"/>
-        </w:rPr>
         <w:lastRenderedPageBreak/>
         <w:t>5</w:t>
       </w:r>
@@ -925,16 +651,16 @@
         <w:rPr>
           <w:rFonts w:hint="eastAsia"/>
         </w:rPr>
-        <w:t xml:space="preserve">샘플용 게시판 </w:t>
-      </w:r>
-      <w:r>
-        <w:t xml:space="preserve">RESTful API </w:t>
-      </w:r>
-      <w:r>
-        <w:rPr>
-          <w:rFonts w:hint="eastAsia"/>
-        </w:rPr>
-        <w:t>서비스 설치</w:t>
+        <w:t>J</w:t>
+      </w:r>
+      <w:r>
+        <w:t xml:space="preserve">ava </w:t>
+      </w:r>
+      <w:r>
+        <w:rPr>
+          <w:rFonts w:hint="eastAsia"/>
+        </w:rPr>
+        <w:t>설치</w:t>
       </w:r>
     </w:p>
     <w:p>
@@ -948,34 +674,101 @@
         <w:t xml:space="preserve"> </w:t>
       </w:r>
       <w:r>
-        <w:t>https://github.com/stepanowon/kt-beginner/blob/main/boardsvc-0.0.1-SNAPSHOT.jar</w:t>
-      </w:r>
-      <w:r>
-        <w:t xml:space="preserve"> </w:t>
-      </w:r>
-      <w:r>
-        <w:rPr>
-          <w:rFonts w:hint="eastAsia"/>
-        </w:rPr>
-        <w:t xml:space="preserve">에서 </w:t>
-      </w:r>
-      <w:r>
-        <w:t xml:space="preserve">download </w:t>
-      </w:r>
-      <w:r>
-        <w:rPr>
-          <w:rFonts w:hint="eastAsia"/>
-        </w:rPr>
-        <w:t xml:space="preserve">버튼을 클릭하여 </w:t>
-      </w:r>
-      <w:r>
-        <w:t xml:space="preserve">jar </w:t>
-      </w:r>
-      <w:r>
-        <w:rPr>
-          <w:rFonts w:hint="eastAsia"/>
-        </w:rPr>
-        <w:t>파일을 다운로드함.</w:t>
+        <w:t>https://www.azul.com/downloads</w:t>
+      </w:r>
+      <w:r>
+        <w:t xml:space="preserve"> </w:t>
+      </w:r>
+      <w:r>
+        <w:rPr>
+          <w:rFonts w:hint="eastAsia"/>
+        </w:rPr>
+        <w:t>사이트로 이동</w:t>
+      </w:r>
+    </w:p>
+    <w:p>
+      <w:r>
+        <w:rPr>
+          <w:rFonts w:hint="eastAsia"/>
+        </w:rPr>
+        <w:t>-</w:t>
+      </w:r>
+      <w:r>
+        <w:t xml:space="preserve"> </w:t>
+      </w:r>
+      <w:r>
+        <w:rPr>
+          <w:rFonts w:hint="eastAsia"/>
+        </w:rPr>
+        <w:t xml:space="preserve">화면에서 </w:t>
+      </w:r>
+      <w:r>
+        <w:t>'</w:t>
+      </w:r>
+      <w:r>
+        <w:t xml:space="preserve"> Azul Zulu Builds of OpenJDK</w:t>
+      </w:r>
+      <w:r>
+        <w:t xml:space="preserve">' </w:t>
+      </w:r>
+      <w:r>
+        <w:rPr>
+          <w:rFonts w:hint="eastAsia"/>
+        </w:rPr>
+        <w:t xml:space="preserve">탭 아래의 </w:t>
+      </w:r>
+      <w:r>
+        <w:t xml:space="preserve">'Download Now' </w:t>
+      </w:r>
+      <w:r>
+        <w:rPr>
+          <w:rFonts w:hint="eastAsia"/>
+        </w:rPr>
+        <w:t>버튼 클릭</w:t>
+      </w:r>
+    </w:p>
+    <w:p>
+      <w:r>
+        <w:rPr>
+          <w:rFonts w:hint="eastAsia"/>
+        </w:rPr>
+        <w:t>-</w:t>
+      </w:r>
+      <w:r>
+        <w:t xml:space="preserve"> </w:t>
+      </w:r>
+      <w:r>
+        <w:rPr>
+          <w:rFonts w:hint="eastAsia"/>
+        </w:rPr>
+        <w:t xml:space="preserve">다음 그림과 같이 </w:t>
+      </w:r>
+      <w:r>
+        <w:t xml:space="preserve">select </w:t>
+      </w:r>
+      <w:r>
+        <w:rPr>
+          <w:rFonts w:hint="eastAsia"/>
+        </w:rPr>
+        <w:t>박스를 선택하고</w:t>
+      </w:r>
+      <w:r>
+        <w:t xml:space="preserve"> </w:t>
+      </w:r>
+      <w:r>
+        <w:rPr>
+          <w:rFonts w:hint="eastAsia"/>
+        </w:rPr>
+        <w:t>m</w:t>
+      </w:r>
+      <w:r>
+        <w:t xml:space="preserve">si </w:t>
+      </w:r>
+      <w:r>
+        <w:rPr>
+          <w:rFonts w:hint="eastAsia"/>
+        </w:rPr>
+        <w:t>설치 파일을 다운로드함.</w:t>
       </w:r>
     </w:p>
     <w:p>
@@ -984,10 +777,10 @@
           <w:noProof/>
         </w:rPr>
         <w:drawing>
-          <wp:inline distT="0" distB="0" distL="0" distR="0" wp14:anchorId="7272F6D0" wp14:editId="5FD21D23">
-            <wp:extent cx="5731510" cy="2524125"/>
-            <wp:effectExtent l="0" t="0" r="2540" b="9525"/>
-            <wp:docPr id="9" name="그림 9"/>
+          <wp:inline distT="0" distB="0" distL="0" distR="0" wp14:anchorId="2D35D08B" wp14:editId="394B57E8">
+            <wp:extent cx="5731510" cy="2135505"/>
+            <wp:effectExtent l="0" t="0" r="2540" b="0"/>
+            <wp:docPr id="7" name="그림 7"/>
             <wp:cNvGraphicFramePr>
               <a:graphicFrameLocks xmlns:a="http://schemas.openxmlformats.org/drawingml/2006/main" noChangeAspect="1"/>
             </wp:cNvGraphicFramePr>
@@ -1007,7 +800,7 @@
                   <pic:spPr>
                     <a:xfrm>
                       <a:off x="0" y="0"/>
-                      <a:ext cx="5731510" cy="2524125"/>
+                      <a:ext cx="5731510" cy="2135505"/>
                     </a:xfrm>
                     <a:prstGeom prst="rect">
                       <a:avLst/>
@@ -1021,11 +814,6 @@
       </w:r>
     </w:p>
     <w:p>
-      <w:pPr>
-        <w:rPr>
-          <w:rFonts w:hint="eastAsia"/>
-        </w:rPr>
-      </w:pPr>
       <w:r>
         <w:rPr>
           <w:rFonts w:hint="eastAsia"/>
@@ -1039,61 +827,108 @@
         <w:rPr>
           <w:rFonts w:hint="eastAsia"/>
         </w:rPr>
-        <w:t>적절한 디렉토리(예:</w:t>
-      </w:r>
-      <w:r>
-        <w:t xml:space="preserve"> D:\kt-beginner\</w:t>
-      </w:r>
-      <w:proofErr w:type="spellStart"/>
-      <w:r>
-        <w:t>boardsvc</w:t>
-      </w:r>
-      <w:proofErr w:type="spellEnd"/>
-      <w:r>
-        <w:t xml:space="preserve">) </w:t>
-      </w:r>
-      <w:r>
-        <w:rPr>
-          <w:rFonts w:hint="eastAsia"/>
-        </w:rPr>
-        <w:t xml:space="preserve">로 </w:t>
-      </w:r>
-      <w:proofErr w:type="spellStart"/>
-      <w:r>
-        <w:rPr>
-          <w:rFonts w:hint="eastAsia"/>
-        </w:rPr>
-        <w:t>다운로드받은</w:t>
-      </w:r>
-      <w:proofErr w:type="spellEnd"/>
-      <w:r>
-        <w:rPr>
-          <w:rFonts w:hint="eastAsia"/>
-        </w:rPr>
-        <w:t xml:space="preserve"> 파일을 복사 후 </w:t>
-      </w:r>
-      <w:proofErr w:type="spellStart"/>
-      <w:r>
-        <w:rPr>
-          <w:rFonts w:hint="eastAsia"/>
-        </w:rPr>
-        <w:t>명령프롬프트</w:t>
-      </w:r>
-      <w:proofErr w:type="spellEnd"/>
-      <w:r>
-        <w:rPr>
-          <w:rFonts w:hint="eastAsia"/>
-        </w:rPr>
-        <w:t xml:space="preserve"> 창을 열고 다음과 같이 실행해 봄</w:t>
-      </w:r>
-    </w:p>
-    <w:p>
-      <w:r>
+        <w:t>다운로드 받은 O</w:t>
+      </w:r>
+      <w:r>
+        <w:t xml:space="preserve">pen JDK </w:t>
+      </w:r>
+      <w:r>
+        <w:rPr>
+          <w:rFonts w:hint="eastAsia"/>
+        </w:rPr>
+        <w:t>파일을 실행하여 설치</w:t>
+      </w:r>
+    </w:p>
+    <w:p>
+      <w:r>
+        <w:rPr>
+          <w:rFonts w:hint="eastAsia"/>
+        </w:rPr>
+        <w:t>-</w:t>
+      </w:r>
+      <w:r>
+        <w:t xml:space="preserve"> </w:t>
+      </w:r>
+      <w:r>
+        <w:rPr>
+          <w:rFonts w:hint="eastAsia"/>
+        </w:rPr>
+        <w:t xml:space="preserve">모두 기본값으로 설정하고 </w:t>
+      </w:r>
+      <w:r>
+        <w:t>Next, Next</w:t>
+      </w:r>
+      <w:r>
+        <w:rPr>
+          <w:rFonts w:hint="eastAsia"/>
+        </w:rPr>
+        <w:t>를 클릭함.</w:t>
+      </w:r>
+    </w:p>
+    <w:p>
+      <w:r>
+        <w:rPr>
+          <w:rFonts w:hint="eastAsia"/>
+        </w:rPr>
+        <w:t>-</w:t>
+      </w:r>
+      <w:r>
+        <w:t xml:space="preserve"> </w:t>
+      </w:r>
+      <w:r>
+        <w:rPr>
+          <w:rFonts w:hint="eastAsia"/>
+        </w:rPr>
+        <w:t>설치 확인</w:t>
+      </w:r>
+    </w:p>
+    <w:p>
+      <w:r>
+        <w:rPr>
+          <w:rFonts w:hint="eastAsia"/>
+        </w:rPr>
+        <w:t xml:space="preserve"> </w:t>
+      </w:r>
+      <w:r>
+        <w:t xml:space="preserve"> * </w:t>
+      </w:r>
+      <w:r>
+        <w:rPr>
+          <w:rFonts w:hint="eastAsia"/>
+        </w:rPr>
+        <w:t xml:space="preserve">명령프롬프트 창을 열고 다음과 같이 </w:t>
+      </w:r>
+      <w:r>
+        <w:t>java --version</w:t>
+      </w:r>
+      <w:r>
+        <w:rPr>
+          <w:rFonts w:hint="eastAsia"/>
+        </w:rPr>
+        <w:t xml:space="preserve"> 명령을 실행하면 </w:t>
+      </w:r>
+    </w:p>
+    <w:p>
+      <w:r>
+        <w:t xml:space="preserve">    openjdk 17.x.x </w:t>
+      </w:r>
+      <w:r>
+        <w:rPr>
+          <w:rFonts w:hint="eastAsia"/>
+        </w:rPr>
+        <w:t>이 나타나야 함</w:t>
+      </w:r>
+    </w:p>
+    <w:p>
+      <w:r>
+        <w:rPr>
+          <w:noProof/>
+        </w:rPr>
         <w:drawing>
-          <wp:inline distT="0" distB="0" distL="0" distR="0" wp14:anchorId="5213A5B7" wp14:editId="6385C311">
-            <wp:extent cx="3674997" cy="314325"/>
-            <wp:effectExtent l="0" t="0" r="1905" b="0"/>
-            <wp:docPr id="10" name="그림 10"/>
+          <wp:inline distT="0" distB="0" distL="0" distR="0" wp14:anchorId="16812AE1" wp14:editId="1A6E8C7F">
+            <wp:extent cx="5731510" cy="672465"/>
+            <wp:effectExtent l="0" t="0" r="2540" b="0"/>
+            <wp:docPr id="8" name="그림 8"/>
             <wp:cNvGraphicFramePr>
               <a:graphicFrameLocks xmlns:a="http://schemas.openxmlformats.org/drawingml/2006/main" noChangeAspect="1"/>
             </wp:cNvGraphicFramePr>
@@ -1113,7 +948,7 @@
                   <pic:spPr>
                     <a:xfrm>
                       <a:off x="0" y="0"/>
-                      <a:ext cx="3746453" cy="320437"/>
+                      <a:ext cx="5731510" cy="672465"/>
                     </a:xfrm>
                     <a:prstGeom prst="rect">
                       <a:avLst/>
@@ -1126,6 +961,42 @@
         </w:drawing>
       </w:r>
     </w:p>
+    <w:p/>
+    <w:p>
+      <w:pPr>
+        <w:widowControl/>
+        <w:wordWrap/>
+        <w:autoSpaceDE/>
+        <w:autoSpaceDN/>
+      </w:pPr>
+      <w:r>
+        <w:br w:type="page"/>
+      </w:r>
+    </w:p>
+    <w:p>
+      <w:r>
+        <w:lastRenderedPageBreak/>
+        <w:t>6</w:t>
+      </w:r>
+      <w:r>
+        <w:t xml:space="preserve">. </w:t>
+      </w:r>
+      <w:r>
+        <w:rPr>
+          <w:rFonts w:hint="eastAsia"/>
+        </w:rPr>
+        <w:t xml:space="preserve">샘플용 게시판 </w:t>
+      </w:r>
+      <w:r>
+        <w:t xml:space="preserve">RESTful API </w:t>
+      </w:r>
+      <w:r>
+        <w:rPr>
+          <w:rFonts w:hint="eastAsia"/>
+        </w:rPr>
+        <w:t>서비스 설치</w:t>
+      </w:r>
+    </w:p>
     <w:p>
       <w:r>
         <w:rPr>
@@ -1137,50 +1008,46 @@
         <w:t xml:space="preserve"> </w:t>
       </w:r>
       <w:r>
-        <w:rPr>
-          <w:rFonts w:hint="eastAsia"/>
-        </w:rPr>
-        <w:t xml:space="preserve">그리고 </w:t>
-      </w:r>
-      <w:proofErr w:type="spellStart"/>
-      <w:r>
-        <w:rPr>
-          <w:rFonts w:hint="eastAsia"/>
-        </w:rPr>
-        <w:t>명령프롬프트</w:t>
-      </w:r>
-      <w:proofErr w:type="spellEnd"/>
-      <w:r>
-        <w:rPr>
-          <w:rFonts w:hint="eastAsia"/>
-        </w:rPr>
-        <w:t xml:space="preserve"> 화면에서 다음과 같이 </w:t>
-      </w:r>
-      <w:r>
-        <w:t xml:space="preserve">8080 </w:t>
-      </w:r>
-      <w:r>
-        <w:rPr>
-          <w:rFonts w:hint="eastAsia"/>
-        </w:rPr>
-        <w:t>포트의 서버가 구동되었는지 확인함.</w:t>
-      </w:r>
-    </w:p>
-    <w:p>
-      <w:pPr>
-        <w:rPr>
-          <w:rFonts w:hint="eastAsia"/>
-        </w:rPr>
-      </w:pPr>
+        <w:t>https://github.com/stepanowon/kt-beginner/blob/main/boardsvc-0.0.1-SNAPSHOT.jar</w:t>
+      </w:r>
+      <w:r>
+        <w:t xml:space="preserve"> </w:t>
+      </w:r>
+      <w:r>
+        <w:rPr>
+          <w:rFonts w:hint="eastAsia"/>
+        </w:rPr>
+        <w:t xml:space="preserve">에서 </w:t>
+      </w:r>
+      <w:r>
+        <w:t xml:space="preserve">download </w:t>
+      </w:r>
+      <w:r>
+        <w:rPr>
+          <w:rFonts w:hint="eastAsia"/>
+        </w:rPr>
+        <w:t xml:space="preserve">버튼을 클릭하여 </w:t>
+      </w:r>
+      <w:r>
+        <w:t xml:space="preserve">jar </w:t>
+      </w:r>
+      <w:r>
+        <w:rPr>
+          <w:rFonts w:hint="eastAsia"/>
+        </w:rPr>
+        <w:t>파일을 다운로드함.</w:t>
+      </w:r>
+    </w:p>
+    <w:p>
       <w:r>
         <w:rPr>
           <w:noProof/>
         </w:rPr>
         <w:drawing>
-          <wp:inline distT="0" distB="0" distL="0" distR="0" wp14:anchorId="7AF6EE98" wp14:editId="23769D88">
-            <wp:extent cx="5731510" cy="842645"/>
-            <wp:effectExtent l="0" t="0" r="2540" b="0"/>
-            <wp:docPr id="12" name="그림 12"/>
+          <wp:inline distT="0" distB="0" distL="0" distR="0" wp14:anchorId="7272F6D0" wp14:editId="5FD21D23">
+            <wp:extent cx="5731510" cy="2524125"/>
+            <wp:effectExtent l="0" t="0" r="2540" b="9525"/>
+            <wp:docPr id="9" name="그림 9"/>
             <wp:cNvGraphicFramePr>
               <a:graphicFrameLocks xmlns:a="http://schemas.openxmlformats.org/drawingml/2006/main" noChangeAspect="1"/>
             </wp:cNvGraphicFramePr>
@@ -1200,7 +1067,7 @@
                   <pic:spPr>
                     <a:xfrm>
                       <a:off x="0" y="0"/>
-                      <a:ext cx="5731510" cy="842645"/>
+                      <a:ext cx="5731510" cy="2524125"/>
                     </a:xfrm>
                     <a:prstGeom prst="rect">
                       <a:avLst/>
@@ -1227,69 +1094,16 @@
         <w:rPr>
           <w:rFonts w:hint="eastAsia"/>
         </w:rPr>
-        <w:t xml:space="preserve">정상적으로 구동되었다면 </w:t>
-      </w:r>
-      <w:proofErr w:type="spellStart"/>
-      <w:r>
-        <w:rPr>
-          <w:rFonts w:hint="eastAsia"/>
-        </w:rPr>
-        <w:t>웹브라우저를</w:t>
-      </w:r>
-      <w:proofErr w:type="spellEnd"/>
-      <w:r>
-        <w:rPr>
-          <w:rFonts w:hint="eastAsia"/>
-        </w:rPr>
-        <w:t xml:space="preserve"> 열고 </w:t>
-      </w:r>
-      <w:r>
-        <w:t>http://</w:t>
-      </w:r>
-      <w:proofErr w:type="spellStart"/>
-      <w:r>
-        <w:t>localhost:8080</w:t>
-      </w:r>
-      <w:proofErr w:type="spellEnd"/>
-      <w:r>
-        <w:t xml:space="preserve"> </w:t>
-      </w:r>
-      <w:proofErr w:type="spellStart"/>
-      <w:r>
-        <w:rPr>
-          <w:rFonts w:hint="eastAsia"/>
-        </w:rPr>
-        <w:t>으로</w:t>
-      </w:r>
-      <w:proofErr w:type="spellEnd"/>
-      <w:r>
-        <w:rPr>
-          <w:rFonts w:hint="eastAsia"/>
-        </w:rPr>
-        <w:t xml:space="preserve"> </w:t>
-      </w:r>
-      <w:proofErr w:type="spellStart"/>
-      <w:r>
-        <w:rPr>
-          <w:rFonts w:hint="eastAsia"/>
-        </w:rPr>
-        <w:t>접속해봄</w:t>
-      </w:r>
-      <w:proofErr w:type="spellEnd"/>
-      <w:r>
-        <w:rPr>
-          <w:rFonts w:hint="eastAsia"/>
-        </w:rPr>
-        <w:t>.</w:t>
-      </w:r>
-      <w:r>
-        <w:t xml:space="preserve"> </w:t>
-      </w:r>
-      <w:r>
-        <w:rPr>
-          <w:rFonts w:hint="eastAsia"/>
-        </w:rPr>
-        <w:t>다음과 같은 화면에 나타나면 정상 설치임.</w:t>
+        <w:t>적절한 디렉토리(예:</w:t>
+      </w:r>
+      <w:r>
+        <w:t xml:space="preserve"> D:\kt-beginner\boardsvc) </w:t>
+      </w:r>
+      <w:r>
+        <w:rPr>
+          <w:rFonts w:hint="eastAsia"/>
+        </w:rPr>
+        <w:t>로 다운로드받은 파일을 복사 후 명령프롬프트 창을 열고 다음과 같이 실행해 봄</w:t>
       </w:r>
     </w:p>
     <w:p>
@@ -1298,10 +1112,10 @@
           <w:noProof/>
         </w:rPr>
         <w:drawing>
-          <wp:inline distT="0" distB="0" distL="0" distR="0" wp14:anchorId="2298C398" wp14:editId="312EA7D7">
-            <wp:extent cx="4763589" cy="1790700"/>
-            <wp:effectExtent l="0" t="0" r="0" b="0"/>
-            <wp:docPr id="13" name="그림 13"/>
+          <wp:inline distT="0" distB="0" distL="0" distR="0" wp14:anchorId="5213A5B7" wp14:editId="6385C311">
+            <wp:extent cx="3674997" cy="314325"/>
+            <wp:effectExtent l="0" t="0" r="1905" b="0"/>
+            <wp:docPr id="10" name="그림 10"/>
             <wp:cNvGraphicFramePr>
               <a:graphicFrameLocks xmlns:a="http://schemas.openxmlformats.org/drawingml/2006/main" noChangeAspect="1"/>
             </wp:cNvGraphicFramePr>
@@ -1321,7 +1135,7 @@
                   <pic:spPr>
                     <a:xfrm>
                       <a:off x="0" y="0"/>
-                      <a:ext cx="4766250" cy="1791700"/>
+                      <a:ext cx="3746453" cy="320437"/>
                     </a:xfrm>
                     <a:prstGeom prst="rect">
                       <a:avLst/>
@@ -1335,52 +1149,6 @@
       </w:r>
     </w:p>
     <w:p>
-      <w:pPr>
-        <w:widowControl/>
-        <w:wordWrap/>
-        <w:autoSpaceDE/>
-        <w:autoSpaceDN/>
-      </w:pPr>
-      <w:r>
-        <w:br w:type="page"/>
-      </w:r>
-    </w:p>
-    <w:p>
-      <w:r>
-        <w:rPr>
-          <w:rFonts w:hint="eastAsia"/>
-        </w:rPr>
-        <w:lastRenderedPageBreak/>
-        <w:t>6</w:t>
-      </w:r>
-      <w:r>
-        <w:t xml:space="preserve">. </w:t>
-      </w:r>
-      <w:proofErr w:type="spellStart"/>
-      <w:r>
-        <w:t>Json</w:t>
-      </w:r>
-      <w:proofErr w:type="spellEnd"/>
-      <w:r>
-        <w:t xml:space="preserve">-server </w:t>
-      </w:r>
-      <w:r>
-        <w:rPr>
-          <w:rFonts w:hint="eastAsia"/>
-        </w:rPr>
-        <w:t>설치</w:t>
-      </w:r>
-      <w:r>
-        <w:t xml:space="preserve"> </w:t>
-      </w:r>
-      <w:r>
-        <w:rPr>
-          <w:rFonts w:hint="eastAsia"/>
-        </w:rPr>
-        <w:t>및 확인</w:t>
-      </w:r>
-    </w:p>
-    <w:p>
       <w:r>
         <w:rPr>
           <w:rFonts w:hint="eastAsia"/>
@@ -1391,67 +1159,31 @@
         <w:t xml:space="preserve"> </w:t>
       </w:r>
       <w:r>
-        <w:t>https://github.com/stepanowon/kt-beginner/blob/main/jsonserver.zip</w:t>
-      </w:r>
-      <w:r>
-        <w:t xml:space="preserve"> </w:t>
-      </w:r>
-      <w:r>
-        <w:rPr>
-          <w:rFonts w:hint="eastAsia"/>
-        </w:rPr>
-        <w:t>로 이동함.</w:t>
-      </w:r>
-    </w:p>
-    <w:p>
-      <w:r>
-        <w:rPr>
-          <w:rFonts w:hint="eastAsia"/>
-        </w:rPr>
-        <w:t>-</w:t>
-      </w:r>
-      <w:r>
-        <w:t xml:space="preserve"> </w:t>
-      </w:r>
-      <w:r>
-        <w:rPr>
-          <w:rFonts w:hint="eastAsia"/>
-        </w:rPr>
-        <w:t xml:space="preserve">화면에서 </w:t>
-      </w:r>
-      <w:proofErr w:type="gramStart"/>
-      <w:r>
-        <w:t xml:space="preserve">download </w:t>
-      </w:r>
-      <w:r>
-        <w:rPr>
-          <w:rFonts w:hint="eastAsia"/>
-        </w:rPr>
-        <w:t>를</w:t>
-      </w:r>
-      <w:proofErr w:type="gramEnd"/>
-      <w:r>
-        <w:rPr>
-          <w:rFonts w:hint="eastAsia"/>
-        </w:rPr>
-        <w:t xml:space="preserve"> 클릭하여 압축파일을 다운로드함.</w:t>
-      </w:r>
-    </w:p>
-    <w:p>
-      <w:pPr>
-        <w:rPr>
-          <w:rFonts w:hint="eastAsia"/>
-        </w:rPr>
-      </w:pPr>
+        <w:rPr>
+          <w:rFonts w:hint="eastAsia"/>
+        </w:rPr>
+        <w:t xml:space="preserve">그리고 명령프롬프트 화면에서 다음과 같이 </w:t>
+      </w:r>
+      <w:r>
+        <w:t xml:space="preserve">8080 </w:t>
+      </w:r>
+      <w:r>
+        <w:rPr>
+          <w:rFonts w:hint="eastAsia"/>
+        </w:rPr>
+        <w:t>포트의 서버가 구동되었는지 확인함.</w:t>
+      </w:r>
+    </w:p>
+    <w:p>
       <w:r>
         <w:rPr>
           <w:noProof/>
         </w:rPr>
         <w:drawing>
-          <wp:inline distT="0" distB="0" distL="0" distR="0" wp14:anchorId="3F16626D" wp14:editId="32DD90FC">
-            <wp:extent cx="5731510" cy="2259965"/>
-            <wp:effectExtent l="0" t="0" r="2540" b="6985"/>
-            <wp:docPr id="16" name="그림 16"/>
+          <wp:inline distT="0" distB="0" distL="0" distR="0" wp14:anchorId="7AF6EE98" wp14:editId="23769D88">
+            <wp:extent cx="5731510" cy="842645"/>
+            <wp:effectExtent l="0" t="0" r="2540" b="0"/>
+            <wp:docPr id="12" name="그림 12"/>
             <wp:cNvGraphicFramePr>
               <a:graphicFrameLocks xmlns:a="http://schemas.openxmlformats.org/drawingml/2006/main" noChangeAspect="1"/>
             </wp:cNvGraphicFramePr>
@@ -1471,7 +1203,7 @@
                   <pic:spPr>
                     <a:xfrm>
                       <a:off x="0" y="0"/>
-                      <a:ext cx="5731510" cy="2259965"/>
+                      <a:ext cx="5731510" cy="842645"/>
                     </a:xfrm>
                     <a:prstGeom prst="rect">
                       <a:avLst/>
@@ -1485,11 +1217,6 @@
       </w:r>
     </w:p>
     <w:p>
-      <w:pPr>
-        <w:rPr>
-          <w:rFonts w:hint="eastAsia"/>
-        </w:rPr>
-      </w:pPr>
       <w:r>
         <w:rPr>
           <w:rFonts w:hint="eastAsia"/>
@@ -1503,122 +1230,37 @@
         <w:rPr>
           <w:rFonts w:hint="eastAsia"/>
         </w:rPr>
-        <w:t>다운로드 받은 파일을 압축을 풀고 적절한 디렉토리로 이동시킴(</w:t>
-      </w:r>
-      <w:proofErr w:type="gramStart"/>
-      <w:r>
-        <w:rPr>
-          <w:rFonts w:hint="eastAsia"/>
-        </w:rPr>
-        <w:t>예:</w:t>
-      </w:r>
-      <w:r>
-        <w:t>d:\kt-beginner\</w:t>
-      </w:r>
-      <w:proofErr w:type="spellStart"/>
-      <w:r>
-        <w:t>jsonserver</w:t>
-      </w:r>
-      <w:proofErr w:type="spellEnd"/>
-      <w:proofErr w:type="gramEnd"/>
-      <w:r>
-        <w:t>)</w:t>
-      </w:r>
-    </w:p>
-    <w:p>
-      <w:r>
-        <w:rPr>
-          <w:rFonts w:hint="eastAsia"/>
-        </w:rPr>
-        <w:t>-</w:t>
-      </w:r>
-      <w:r>
-        <w:t xml:space="preserve"> </w:t>
-      </w:r>
-      <w:proofErr w:type="spellStart"/>
-      <w:r>
-        <w:rPr>
-          <w:rFonts w:hint="eastAsia"/>
-        </w:rPr>
-        <w:t>명령프롬프트</w:t>
-      </w:r>
-      <w:proofErr w:type="spellEnd"/>
-      <w:r>
-        <w:rPr>
-          <w:rFonts w:hint="eastAsia"/>
-        </w:rPr>
-        <w:t xml:space="preserve"> 화면에서 디렉토리를 이동하여 </w:t>
-      </w:r>
-      <w:proofErr w:type="spellStart"/>
-      <w:r>
-        <w:t>npx</w:t>
-      </w:r>
-      <w:proofErr w:type="spellEnd"/>
-      <w:r>
-        <w:t xml:space="preserve"> </w:t>
-      </w:r>
-      <w:proofErr w:type="spellStart"/>
-      <w:r>
-        <w:t>json</w:t>
-      </w:r>
-      <w:proofErr w:type="spellEnd"/>
-      <w:r>
-        <w:t xml:space="preserve">-server </w:t>
-      </w:r>
-      <w:proofErr w:type="spellStart"/>
-      <w:proofErr w:type="gramStart"/>
-      <w:r>
-        <w:t>db.json</w:t>
-      </w:r>
-      <w:proofErr w:type="spellEnd"/>
-      <w:proofErr w:type="gramEnd"/>
-      <w:r>
-        <w:t xml:space="preserve"> </w:t>
-      </w:r>
-      <w:r>
-        <w:rPr>
-          <w:rFonts w:hint="eastAsia"/>
-        </w:rPr>
-        <w:t xml:space="preserve">명령어를 </w:t>
-      </w:r>
-      <w:proofErr w:type="spellStart"/>
-      <w:r>
-        <w:rPr>
-          <w:rFonts w:hint="eastAsia"/>
-        </w:rPr>
-        <w:t>실행해봄</w:t>
-      </w:r>
-      <w:proofErr w:type="spellEnd"/>
-    </w:p>
-    <w:p>
-      <w:pPr>
-        <w:rPr>
-          <w:rFonts w:hint="eastAsia"/>
-        </w:rPr>
-      </w:pPr>
-      <w:r>
-        <w:rPr>
-          <w:rFonts w:hint="eastAsia"/>
-        </w:rPr>
-        <w:t xml:space="preserve"> </w:t>
-      </w:r>
-      <w:r>
-        <w:t xml:space="preserve"> - </w:t>
-      </w:r>
-      <w:r>
-        <w:rPr>
-          <w:rFonts w:hint="eastAsia"/>
-        </w:rPr>
-        <w:t>다음과 같은 화면이 나타나면 정상 실행임.</w:t>
-      </w:r>
-    </w:p>
-    <w:p>
-      <w:r>
+        <w:t xml:space="preserve">정상적으로 구동되었다면 웹브라우저를 열고 </w:t>
+      </w:r>
+      <w:r>
+        <w:t xml:space="preserve">http://localhost:8080 </w:t>
+      </w:r>
+      <w:r>
+        <w:rPr>
+          <w:rFonts w:hint="eastAsia"/>
+        </w:rPr>
+        <w:t>으로 접속해봄.</w:t>
+      </w:r>
+      <w:r>
+        <w:t xml:space="preserve"> </w:t>
+      </w:r>
+      <w:r>
+        <w:rPr>
+          <w:rFonts w:hint="eastAsia"/>
+        </w:rPr>
+        <w:t>다음과 같은 화면에 나타나면 정상 설치임.</w:t>
+      </w:r>
+    </w:p>
+    <w:p>
+      <w:r>
+        <w:rPr>
+          <w:noProof/>
+        </w:rPr>
         <w:drawing>
-          <wp:inline distT="0" distB="0" distL="0" distR="0" wp14:anchorId="4E3BDCD6" wp14:editId="1014C077">
-            <wp:extent cx="5731510" cy="2909570"/>
-            <wp:effectExtent l="0" t="0" r="2540" b="5080"/>
-            <wp:docPr id="17" name="그림 17"/>
+          <wp:inline distT="0" distB="0" distL="0" distR="0" wp14:anchorId="2298C398" wp14:editId="312EA7D7">
+            <wp:extent cx="4763589" cy="1790700"/>
+            <wp:effectExtent l="0" t="0" r="0" b="0"/>
+            <wp:docPr id="13" name="그림 13"/>
             <wp:cNvGraphicFramePr>
               <a:graphicFrameLocks xmlns:a="http://schemas.openxmlformats.org/drawingml/2006/main" noChangeAspect="1"/>
             </wp:cNvGraphicFramePr>
@@ -1638,7 +1280,7 @@
                   <pic:spPr>
                     <a:xfrm>
                       <a:off x="0" y="0"/>
-                      <a:ext cx="5731510" cy="2909570"/>
+                      <a:ext cx="4766250" cy="1791700"/>
                     </a:xfrm>
                     <a:prstGeom prst="rect">
                       <a:avLst/>
@@ -1664,20 +1306,26 @@
     </w:p>
     <w:p>
       <w:r>
-        <w:rPr>
-          <w:rFonts w:hint="eastAsia"/>
-        </w:rPr>
         <w:lastRenderedPageBreak/>
         <w:t>7</w:t>
       </w:r>
       <w:r>
-        <w:t xml:space="preserve">. Postman </w:t>
-      </w:r>
-      <w:r>
-        <w:rPr>
-          <w:rFonts w:hint="eastAsia"/>
-        </w:rPr>
-        <w:t>도구 설치 및 실행</w:t>
+        <w:t xml:space="preserve">. Json-server </w:t>
+      </w:r>
+      <w:r>
+        <w:rPr>
+          <w:rFonts w:hint="eastAsia"/>
+        </w:rPr>
+        <w:t>설치</w:t>
+      </w:r>
+      <w:r>
+        <w:t xml:space="preserve"> </w:t>
+      </w:r>
+      <w:r>
+        <w:rPr>
+          <w:rFonts w:hint="eastAsia"/>
+        </w:rPr>
+        <w:t>및 확인</w:t>
       </w:r>
     </w:p>
     <w:p>
@@ -1691,54 +1339,16 @@
         <w:t xml:space="preserve"> </w:t>
       </w:r>
       <w:r>
-        <w:t>https://</w:t>
-      </w:r>
-      <w:proofErr w:type="spellStart"/>
-      <w:r>
-        <w:t>www.postman.com</w:t>
-      </w:r>
-      <w:proofErr w:type="spellEnd"/>
-      <w:r>
-        <w:t>/downloads/</w:t>
-      </w:r>
-      <w:r>
-        <w:t xml:space="preserve"> </w:t>
-      </w:r>
-      <w:r>
-        <w:rPr>
-          <w:rFonts w:hint="eastAsia"/>
-        </w:rPr>
-        <w:t xml:space="preserve">에서 </w:t>
-      </w:r>
-      <w:r>
-        <w:t xml:space="preserve">Windows </w:t>
-      </w:r>
-      <w:proofErr w:type="spellStart"/>
-      <w:r>
-        <w:t>64</w:t>
-      </w:r>
-      <w:proofErr w:type="gramStart"/>
-      <w:r>
-        <w:t>bit</w:t>
-      </w:r>
-      <w:proofErr w:type="spellEnd"/>
-      <w:r>
-        <w:t xml:space="preserve"> </w:t>
-      </w:r>
-      <w:proofErr w:type="spellStart"/>
-      <w:r>
-        <w:rPr>
-          <w:rFonts w:hint="eastAsia"/>
-        </w:rPr>
-        <w:t>를</w:t>
-      </w:r>
-      <w:proofErr w:type="spellEnd"/>
-      <w:proofErr w:type="gramEnd"/>
-      <w:r>
-        <w:rPr>
-          <w:rFonts w:hint="eastAsia"/>
-        </w:rPr>
-        <w:t xml:space="preserve"> 다운로드함.</w:t>
+        <w:t>https://github.com/stepanowon/kt-beginner/blob/main/jsonserver.zip</w:t>
+      </w:r>
+      <w:r>
+        <w:t xml:space="preserve"> </w:t>
+      </w:r>
+      <w:r>
+        <w:rPr>
+          <w:rFonts w:hint="eastAsia"/>
+        </w:rPr>
+        <w:t>로 이동함.</w:t>
       </w:r>
     </w:p>
     <w:p>
@@ -1755,88 +1365,28 @@
         <w:rPr>
           <w:rFonts w:hint="eastAsia"/>
         </w:rPr>
-        <w:t>다운로드한 파일을 실행하여 설치</w:t>
-      </w:r>
-    </w:p>
-    <w:p>
-      <w:pPr>
-        <w:rPr>
-          <w:rFonts w:hint="eastAsia"/>
-        </w:rPr>
-      </w:pPr>
-      <w:r>
-        <w:rPr>
-          <w:rFonts w:hint="eastAsia"/>
-        </w:rPr>
-        <w:t>-</w:t>
-      </w:r>
-      <w:r>
-        <w:t xml:space="preserve"> </w:t>
-      </w:r>
-      <w:r>
-        <w:rPr>
-          <w:rFonts w:hint="eastAsia"/>
-        </w:rPr>
-        <w:t>실행 후 다음과 같은 화면이 나타나면 계정을 생성해서 로그인해도</w:t>
-      </w:r>
-      <w:r>
-        <w:t xml:space="preserve"> </w:t>
-      </w:r>
-      <w:r>
-        <w:rPr>
-          <w:rFonts w:hint="eastAsia"/>
-        </w:rPr>
-        <w:t>되고,</w:t>
-      </w:r>
-      <w:r>
-        <w:t xml:space="preserve"> </w:t>
-      </w:r>
-      <w:r>
-        <w:rPr>
-          <w:rFonts w:hint="eastAsia"/>
-        </w:rPr>
-        <w:t xml:space="preserve">로그인이 싫다면 </w:t>
-      </w:r>
-      <w:r>
-        <w:rPr>
-          <w:rFonts w:hint="eastAsia"/>
-        </w:rPr>
-        <w:t xml:space="preserve">그림처럼 </w:t>
-      </w:r>
-      <w:r>
-        <w:t>'</w:t>
-      </w:r>
-      <w:r>
-        <w:rPr>
-          <w:rFonts w:hint="eastAsia"/>
-        </w:rPr>
-        <w:t>S</w:t>
-      </w:r>
-      <w:r>
-        <w:t>kip signing in and ... '</w:t>
-      </w:r>
-      <w:r>
-        <w:rPr>
-          <w:rFonts w:hint="eastAsia"/>
-        </w:rPr>
-        <w:t xml:space="preserve"> 링크를 클릭하여 실행함.</w:t>
-      </w:r>
-    </w:p>
-    <w:p>
-      <w:pPr>
-        <w:rPr>
-          <w:rFonts w:hint="eastAsia"/>
-        </w:rPr>
-      </w:pPr>
+        <w:t xml:space="preserve">화면에서 </w:t>
+      </w:r>
+      <w:r>
+        <w:t xml:space="preserve">download </w:t>
+      </w:r>
+      <w:r>
+        <w:rPr>
+          <w:rFonts w:hint="eastAsia"/>
+        </w:rPr>
+        <w:t>를 클릭하여 압축파일을 다운로드함.</w:t>
+      </w:r>
+    </w:p>
+    <w:p>
       <w:r>
         <w:rPr>
           <w:noProof/>
         </w:rPr>
         <w:drawing>
-          <wp:inline distT="0" distB="0" distL="0" distR="0" wp14:anchorId="2C696E5C" wp14:editId="6411F088">
-            <wp:extent cx="4235239" cy="2990850"/>
-            <wp:effectExtent l="0" t="0" r="0" b="0"/>
-            <wp:docPr id="18" name="그림 18"/>
+          <wp:inline distT="0" distB="0" distL="0" distR="0" wp14:anchorId="3F16626D" wp14:editId="32DD90FC">
+            <wp:extent cx="5731510" cy="2259965"/>
+            <wp:effectExtent l="0" t="0" r="2540" b="6985"/>
+            <wp:docPr id="16" name="그림 16"/>
             <wp:cNvGraphicFramePr>
               <a:graphicFrameLocks xmlns:a="http://schemas.openxmlformats.org/drawingml/2006/main" noChangeAspect="1"/>
             </wp:cNvGraphicFramePr>
@@ -1856,6 +1406,287 @@
                   <pic:spPr>
                     <a:xfrm>
                       <a:off x="0" y="0"/>
+                      <a:ext cx="5731510" cy="2259965"/>
+                    </a:xfrm>
+                    <a:prstGeom prst="rect">
+                      <a:avLst/>
+                    </a:prstGeom>
+                  </pic:spPr>
+                </pic:pic>
+              </a:graphicData>
+            </a:graphic>
+          </wp:inline>
+        </w:drawing>
+      </w:r>
+    </w:p>
+    <w:p>
+      <w:r>
+        <w:rPr>
+          <w:rFonts w:hint="eastAsia"/>
+        </w:rPr>
+        <w:t>-</w:t>
+      </w:r>
+      <w:r>
+        <w:t xml:space="preserve"> </w:t>
+      </w:r>
+      <w:r>
+        <w:rPr>
+          <w:rFonts w:hint="eastAsia"/>
+        </w:rPr>
+        <w:t>다운로드 받은 파일을 압축을 풀고 적절한 디렉토리로 이동시킴(예:</w:t>
+      </w:r>
+      <w:r>
+        <w:t>d:\kt-beginner\jsonserver)</w:t>
+      </w:r>
+    </w:p>
+    <w:p>
+      <w:r>
+        <w:rPr>
+          <w:rFonts w:hint="eastAsia"/>
+        </w:rPr>
+        <w:t>-</w:t>
+      </w:r>
+      <w:r>
+        <w:t xml:space="preserve"> </w:t>
+      </w:r>
+      <w:r>
+        <w:rPr>
+          <w:rFonts w:hint="eastAsia"/>
+        </w:rPr>
+        <w:t xml:space="preserve">명령프롬프트 화면에서 디렉토리를 이동하여 </w:t>
+      </w:r>
+      <w:r>
+        <w:t xml:space="preserve">npx json-server db.json </w:t>
+      </w:r>
+      <w:r>
+        <w:rPr>
+          <w:rFonts w:hint="eastAsia"/>
+        </w:rPr>
+        <w:t>명령어를 실행해봄</w:t>
+      </w:r>
+    </w:p>
+    <w:p>
+      <w:r>
+        <w:rPr>
+          <w:rFonts w:hint="eastAsia"/>
+        </w:rPr>
+        <w:t xml:space="preserve"> </w:t>
+      </w:r>
+      <w:r>
+        <w:t xml:space="preserve"> - </w:t>
+      </w:r>
+      <w:r>
+        <w:rPr>
+          <w:rFonts w:hint="eastAsia"/>
+        </w:rPr>
+        <w:t>다음과 같은 화면이 나타나면 정상 실행임.</w:t>
+      </w:r>
+    </w:p>
+    <w:p>
+      <w:r>
+        <w:rPr>
+          <w:noProof/>
+        </w:rPr>
+        <w:drawing>
+          <wp:inline distT="0" distB="0" distL="0" distR="0" wp14:anchorId="4E3BDCD6" wp14:editId="1014C077">
+            <wp:extent cx="5731510" cy="2909570"/>
+            <wp:effectExtent l="0" t="0" r="2540" b="5080"/>
+            <wp:docPr id="17" name="그림 17"/>
+            <wp:cNvGraphicFramePr>
+              <a:graphicFrameLocks xmlns:a="http://schemas.openxmlformats.org/drawingml/2006/main" noChangeAspect="1"/>
+            </wp:cNvGraphicFramePr>
+            <a:graphic xmlns:a="http://schemas.openxmlformats.org/drawingml/2006/main">
+              <a:graphicData uri="http://schemas.openxmlformats.org/drawingml/2006/picture">
+                <pic:pic xmlns:pic="http://schemas.openxmlformats.org/drawingml/2006/picture">
+                  <pic:nvPicPr>
+                    <pic:cNvPr id="1" name=""/>
+                    <pic:cNvPicPr/>
+                  </pic:nvPicPr>
+                  <pic:blipFill>
+                    <a:blip r:embed="rId18"/>
+                    <a:stretch>
+                      <a:fillRect/>
+                    </a:stretch>
+                  </pic:blipFill>
+                  <pic:spPr>
+                    <a:xfrm>
+                      <a:off x="0" y="0"/>
+                      <a:ext cx="5731510" cy="2909570"/>
+                    </a:xfrm>
+                    <a:prstGeom prst="rect">
+                      <a:avLst/>
+                    </a:prstGeom>
+                  </pic:spPr>
+                </pic:pic>
+              </a:graphicData>
+            </a:graphic>
+          </wp:inline>
+        </w:drawing>
+      </w:r>
+    </w:p>
+    <w:p>
+      <w:pPr>
+        <w:widowControl/>
+        <w:wordWrap/>
+        <w:autoSpaceDE/>
+        <w:autoSpaceDN/>
+      </w:pPr>
+      <w:r>
+        <w:br w:type="page"/>
+      </w:r>
+    </w:p>
+    <w:p>
+      <w:r>
+        <w:lastRenderedPageBreak/>
+        <w:t>8</w:t>
+      </w:r>
+      <w:r>
+        <w:t xml:space="preserve">. Postman </w:t>
+      </w:r>
+      <w:r>
+        <w:rPr>
+          <w:rFonts w:hint="eastAsia"/>
+        </w:rPr>
+        <w:t>도구 설치 및 실행</w:t>
+      </w:r>
+    </w:p>
+    <w:p>
+      <w:r>
+        <w:rPr>
+          <w:rFonts w:hint="eastAsia"/>
+        </w:rPr>
+        <w:t>-</w:t>
+      </w:r>
+      <w:r>
+        <w:t xml:space="preserve"> </w:t>
+      </w:r>
+      <w:r>
+        <w:t>https://www.postman.com/downloads/</w:t>
+      </w:r>
+      <w:r>
+        <w:t xml:space="preserve"> </w:t>
+      </w:r>
+      <w:r>
+        <w:rPr>
+          <w:rFonts w:hint="eastAsia"/>
+        </w:rPr>
+        <w:t xml:space="preserve">에서 </w:t>
+      </w:r>
+      <w:r>
+        <w:t xml:space="preserve">Windows 64bit </w:t>
+      </w:r>
+      <w:r>
+        <w:rPr>
+          <w:rFonts w:hint="eastAsia"/>
+        </w:rPr>
+        <w:t>를 다운로드함.</w:t>
+      </w:r>
+    </w:p>
+    <w:p>
+      <w:r>
+        <w:rPr>
+          <w:rFonts w:hint="eastAsia"/>
+        </w:rPr>
+        <w:t>-</w:t>
+      </w:r>
+      <w:r>
+        <w:t xml:space="preserve"> </w:t>
+      </w:r>
+      <w:r>
+        <w:rPr>
+          <w:rFonts w:hint="eastAsia"/>
+        </w:rPr>
+        <w:t>다운로드한 파일을 실행하여 설치</w:t>
+      </w:r>
+    </w:p>
+    <w:p>
+      <w:r>
+        <w:rPr>
+          <w:rFonts w:hint="eastAsia"/>
+        </w:rPr>
+        <w:t>-</w:t>
+      </w:r>
+      <w:r>
+        <w:t xml:space="preserve"> </w:t>
+      </w:r>
+      <w:r>
+        <w:rPr>
+          <w:rFonts w:hint="eastAsia"/>
+        </w:rPr>
+        <w:t>실행 후 다음과 같은 화면이 나타나면 계정을 생성해서 로그인해도</w:t>
+      </w:r>
+      <w:r>
+        <w:t xml:space="preserve"> </w:t>
+      </w:r>
+      <w:r>
+        <w:rPr>
+          <w:rFonts w:hint="eastAsia"/>
+        </w:rPr>
+        <w:t>되고,</w:t>
+      </w:r>
+      <w:r>
+        <w:t xml:space="preserve"> </w:t>
+      </w:r>
+      <w:r>
+        <w:rPr>
+          <w:rFonts w:hint="eastAsia"/>
+        </w:rPr>
+        <w:t xml:space="preserve">로그인이 싫다면 </w:t>
+      </w:r>
+      <w:r>
+        <w:rPr>
+          <w:rFonts w:hint="eastAsia"/>
+        </w:rPr>
+        <w:t xml:space="preserve">그림처럼 </w:t>
+      </w:r>
+      <w:r>
+        <w:t>'</w:t>
+      </w:r>
+      <w:r>
+        <w:rPr>
+          <w:rFonts w:hint="eastAsia"/>
+        </w:rPr>
+        <w:t>S</w:t>
+      </w:r>
+      <w:r>
+        <w:t>kip signing in and ... '</w:t>
+      </w:r>
+      <w:r>
+        <w:rPr>
+          <w:rFonts w:hint="eastAsia"/>
+        </w:rPr>
+        <w:t xml:space="preserve"> 링크를 클릭하여 실행함.</w:t>
+      </w:r>
+    </w:p>
+    <w:p>
+      <w:r>
+        <w:rPr>
+          <w:noProof/>
+        </w:rPr>
+        <w:drawing>
+          <wp:inline distT="0" distB="0" distL="0" distR="0" wp14:anchorId="2C696E5C" wp14:editId="6411F088">
+            <wp:extent cx="4235239" cy="2990850"/>
+            <wp:effectExtent l="0" t="0" r="0" b="0"/>
+            <wp:docPr id="18" name="그림 18"/>
+            <wp:cNvGraphicFramePr>
+              <a:graphicFrameLocks xmlns:a="http://schemas.openxmlformats.org/drawingml/2006/main" noChangeAspect="1"/>
+            </wp:cNvGraphicFramePr>
+            <a:graphic xmlns:a="http://schemas.openxmlformats.org/drawingml/2006/main">
+              <a:graphicData uri="http://schemas.openxmlformats.org/drawingml/2006/picture">
+                <pic:pic xmlns:pic="http://schemas.openxmlformats.org/drawingml/2006/picture">
+                  <pic:nvPicPr>
+                    <pic:cNvPr id="1" name=""/>
+                    <pic:cNvPicPr/>
+                  </pic:nvPicPr>
+                  <pic:blipFill>
+                    <a:blip r:embed="rId19"/>
+                    <a:stretch>
+                      <a:fillRect/>
+                    </a:stretch>
+                  </pic:blipFill>
+                  <pic:spPr>
+                    <a:xfrm>
+                      <a:off x="0" y="0"/>
                       <a:ext cx="4242128" cy="2995715"/>
                     </a:xfrm>
                     <a:prstGeom prst="rect">
@@ -1887,11 +1718,6 @@
       </w:r>
     </w:p>
     <w:p>
-      <w:pPr>
-        <w:rPr>
-          <w:rFonts w:hint="eastAsia"/>
-        </w:rPr>
-      </w:pPr>
       <w:r>
         <w:rPr>
           <w:noProof/>
@@ -1912,7 +1738,7 @@
                     <pic:cNvPicPr/>
                   </pic:nvPicPr>
                   <pic:blipFill>
-                    <a:blip r:embed="rId18"/>
+                    <a:blip r:embed="rId20"/>
                     <a:stretch>
                       <a:fillRect/>
                     </a:stretch>

</xml_diff>